<commit_message>
added view binding internal documentation and todo details
</commit_message>
<xml_diff>
--- a/External Document.docx
+++ b/External Document.docx
@@ -216,15 +216,11 @@
     <w:p/>
     <w:p>
       <w:r>
-        <w:rPr>
-          <w:noProof/>
-          <w:lang w:eastAsia="en-IN"/>
-        </w:rPr>
         <w:drawing>
-          <wp:inline distT="0" distB="0" distL="0" distR="0" wp14:anchorId="5E75E2AE" wp14:editId="6B860519">
-            <wp:extent cx="2727960" cy="2118085"/>
+          <wp:inline distT="0" distB="0" distL="0" distR="0" wp14:anchorId="4D72B254" wp14:editId="50AAF142">
+            <wp:extent cx="3512820" cy="2197361"/>
             <wp:effectExtent l="0" t="0" r="0" b="0"/>
-            <wp:docPr id="5" name="Picture 5"/>
+            <wp:docPr id="6" name="Picture 6"/>
             <wp:cNvGraphicFramePr>
               <a:graphicFrameLocks xmlns:a="http://schemas.openxmlformats.org/drawingml/2006/main" noChangeAspect="1"/>
             </wp:cNvGraphicFramePr>
@@ -244,7 +240,7 @@
                   <pic:spPr>
                     <a:xfrm>
                       <a:off x="0" y="0"/>
-                      <a:ext cx="2746078" cy="2132152"/>
+                      <a:ext cx="3526955" cy="2206203"/>
                     </a:xfrm>
                     <a:prstGeom prst="rect">
                       <a:avLst/>
@@ -256,6 +252,8 @@
           </wp:inline>
         </w:drawing>
       </w:r>
+    </w:p>
+    <w:p>
       <w:r>
         <w:rPr>
           <w:noProof/>
@@ -509,6 +507,7 @@
           <w:noProof/>
           <w:lang w:eastAsia="en-IN"/>
         </w:rPr>
+        <w:lastRenderedPageBreak/>
         <w:drawing>
           <wp:inline distT="0" distB="0" distL="0" distR="0" wp14:anchorId="549BB82E" wp14:editId="74F595DF">
             <wp:extent cx="4199700" cy="2423160"/>
@@ -725,10 +724,10 @@
     <w:p>
       <w:r>
         <w:drawing>
-          <wp:inline distT="0" distB="0" distL="0" distR="0" wp14:anchorId="4C16EFFC" wp14:editId="702914FB">
-            <wp:extent cx="2453640" cy="1422274"/>
-            <wp:effectExtent l="0" t="0" r="3810" b="6985"/>
-            <wp:docPr id="15" name="Picture 15"/>
+          <wp:inline distT="0" distB="0" distL="0" distR="0" wp14:anchorId="5F859C93" wp14:editId="5465AB73">
+            <wp:extent cx="4213860" cy="2130273"/>
+            <wp:effectExtent l="0" t="0" r="0" b="3810"/>
+            <wp:docPr id="7" name="Picture 7"/>
             <wp:cNvGraphicFramePr>
               <a:graphicFrameLocks xmlns:a="http://schemas.openxmlformats.org/drawingml/2006/main" noChangeAspect="1"/>
             </wp:cNvGraphicFramePr>
@@ -748,7 +747,7 @@
                   <pic:spPr>
                     <a:xfrm>
                       <a:off x="0" y="0"/>
-                      <a:ext cx="2472938" cy="1433460"/>
+                      <a:ext cx="4262334" cy="2154779"/>
                     </a:xfrm>
                     <a:prstGeom prst="rect">
                       <a:avLst/>
@@ -767,6 +766,7 @@
           <w:noProof/>
           <w:lang w:eastAsia="en-IN"/>
         </w:rPr>
+        <w:lastRenderedPageBreak/>
         <w:drawing>
           <wp:inline distT="0" distB="0" distL="0" distR="0" wp14:anchorId="533CCC6E" wp14:editId="0609F421">
             <wp:extent cx="4922520" cy="1229360"/>
@@ -821,7 +821,28 @@
           <w:rFonts w:ascii="Arial" w:hAnsi="Arial" w:cs="Arial"/>
           <w:sz w:val="28"/>
         </w:rPr>
-        <w:t xml:space="preserve">There is only one label used here for the heading and rest of it comes from recycler view </w:t>
+        <w:t>There is</w:t>
+      </w:r>
+      <w:r>
+        <w:rPr>
+          <w:rFonts w:ascii="Arial" w:hAnsi="Arial" w:cs="Arial"/>
+          <w:sz w:val="28"/>
+        </w:rPr>
+        <w:t xml:space="preserve"> one label</w:t>
+      </w:r>
+      <w:r>
+        <w:rPr>
+          <w:rFonts w:ascii="Arial" w:hAnsi="Arial" w:cs="Arial"/>
+          <w:sz w:val="28"/>
+        </w:rPr>
+        <w:t xml:space="preserve"> and a FAB used here in</w:t>
+      </w:r>
+      <w:r>
+        <w:rPr>
+          <w:rFonts w:ascii="Arial" w:hAnsi="Arial" w:cs="Arial"/>
+          <w:sz w:val="28"/>
+        </w:rPr>
+        <w:t xml:space="preserve"> the heading and rest of it comes from recycler view </w:t>
       </w:r>
     </w:p>
     <w:p>
@@ -973,7 +994,6 @@
           <w:rFonts w:ascii="Arial" w:hAnsi="Arial" w:cs="Arial"/>
           <w:sz w:val="28"/>
         </w:rPr>
-        <w:lastRenderedPageBreak/>
         <w:t>Using recycler view in here to create a list view of the data no margin padding needed and title is of 60sp</w:t>
       </w:r>
     </w:p>
@@ -1171,6 +1191,7 @@
     </w:p>
     <w:p>
       <w:pPr>
+        <w:pStyle w:val="Title"/>
         <w:rPr>
           <w:rFonts w:ascii="Arial" w:hAnsi="Arial" w:cs="Arial"/>
           <w:b/>
@@ -1178,96 +1199,6 @@
           <w:sz w:val="28"/>
         </w:rPr>
       </w:pPr>
-    </w:p>
-    <w:p>
-      <w:pPr>
-        <w:rPr>
-          <w:rFonts w:ascii="Arial" w:hAnsi="Arial" w:cs="Arial"/>
-          <w:b/>
-          <w:bCs/>
-          <w:sz w:val="28"/>
-        </w:rPr>
-      </w:pPr>
-    </w:p>
-    <w:p>
-      <w:pPr>
-        <w:rPr>
-          <w:rFonts w:ascii="Arial" w:hAnsi="Arial" w:cs="Arial"/>
-          <w:b/>
-          <w:bCs/>
-          <w:sz w:val="28"/>
-        </w:rPr>
-      </w:pPr>
-    </w:p>
-    <w:p>
-      <w:pPr>
-        <w:rPr>
-          <w:rFonts w:ascii="Arial" w:hAnsi="Arial" w:cs="Arial"/>
-          <w:b/>
-          <w:bCs/>
-          <w:sz w:val="28"/>
-        </w:rPr>
-      </w:pPr>
-    </w:p>
-    <w:p>
-      <w:pPr>
-        <w:rPr>
-          <w:rFonts w:ascii="Arial" w:hAnsi="Arial" w:cs="Arial"/>
-          <w:b/>
-          <w:bCs/>
-          <w:sz w:val="28"/>
-        </w:rPr>
-      </w:pPr>
-    </w:p>
-    <w:p>
-      <w:pPr>
-        <w:rPr>
-          <w:rFonts w:ascii="Arial" w:hAnsi="Arial" w:cs="Arial"/>
-          <w:b/>
-          <w:bCs/>
-          <w:sz w:val="28"/>
-        </w:rPr>
-      </w:pPr>
-    </w:p>
-    <w:p>
-      <w:pPr>
-        <w:rPr>
-          <w:rFonts w:ascii="Arial" w:hAnsi="Arial" w:cs="Arial"/>
-          <w:b/>
-          <w:bCs/>
-          <w:sz w:val="28"/>
-        </w:rPr>
-      </w:pPr>
-    </w:p>
-    <w:p>
-      <w:pPr>
-        <w:rPr>
-          <w:rFonts w:ascii="Arial" w:hAnsi="Arial" w:cs="Arial"/>
-          <w:b/>
-          <w:bCs/>
-          <w:sz w:val="28"/>
-        </w:rPr>
-      </w:pPr>
-    </w:p>
-    <w:p>
-      <w:pPr>
-        <w:rPr>
-          <w:rFonts w:ascii="Arial" w:hAnsi="Arial" w:cs="Arial"/>
-          <w:b/>
-          <w:bCs/>
-          <w:sz w:val="28"/>
-        </w:rPr>
-      </w:pPr>
-    </w:p>
-    <w:p>
-      <w:pPr>
-        <w:jc w:val="center"/>
-      </w:pPr>
-    </w:p>
-    <w:p>
-      <w:pPr>
-        <w:pStyle w:val="Title"/>
-      </w:pPr>
       <w:r>
         <w:lastRenderedPageBreak/>
         <w:t>Winning design</w:t>
@@ -1286,11 +1217,15 @@
         <w:pStyle w:val="Title"/>
       </w:pPr>
       <w:r>
+        <w:rPr>
+          <w:noProof/>
+          <w:lang w:eastAsia="en-IN"/>
+        </w:rPr>
         <w:drawing>
-          <wp:inline distT="0" distB="0" distL="0" distR="0" wp14:anchorId="682258DD" wp14:editId="629E2EC5">
-            <wp:extent cx="3233834" cy="1874520"/>
-            <wp:effectExtent l="0" t="0" r="5080" b="0"/>
-            <wp:docPr id="16" name="Picture 16"/>
+          <wp:inline distT="0" distB="0" distL="0" distR="0" wp14:anchorId="6FA49D27" wp14:editId="2C110A06">
+            <wp:extent cx="4597266" cy="2324100"/>
+            <wp:effectExtent l="0" t="0" r="0" b="0"/>
+            <wp:docPr id="14" name="Picture 14"/>
             <wp:cNvGraphicFramePr>
               <a:graphicFrameLocks xmlns:a="http://schemas.openxmlformats.org/drawingml/2006/main" noChangeAspect="1"/>
             </wp:cNvGraphicFramePr>
@@ -1302,7 +1237,7 @@
                     <pic:cNvPicPr/>
                   </pic:nvPicPr>
                   <pic:blipFill>
-                    <a:blip r:embed="rId9"/>
+                    <a:blip r:embed="rId12"/>
                     <a:stretch>
                       <a:fillRect/>
                     </a:stretch>
@@ -1310,7 +1245,7 @@
                   <pic:spPr>
                     <a:xfrm>
                       <a:off x="0" y="0"/>
-                      <a:ext cx="3242526" cy="1879558"/>
+                      <a:ext cx="4601736" cy="2326360"/>
                     </a:xfrm>
                     <a:prstGeom prst="rect">
                       <a:avLst/>
@@ -1343,7 +1278,7 @@
                     <pic:cNvPicPr/>
                   </pic:nvPicPr>
                   <pic:blipFill>
-                    <a:blip r:embed="rId12"/>
+                    <a:blip r:embed="rId13"/>
                     <a:stretch>
                       <a:fillRect/>
                     </a:stretch>
@@ -1443,7 +1378,13 @@
         <w:rPr>
           <w:sz w:val="28"/>
         </w:rPr>
-        <w:t xml:space="preserve"> ,FAB button text colour: #FFFFFF</w:t>
+        <w:t xml:space="preserve"> </w:t>
+      </w:r>
+      <w:r>
+        <w:rPr>
+          <w:sz w:val="28"/>
+        </w:rPr>
+        <w:t>, FAB colour: #A500FF</w:t>
       </w:r>
       <w:r>
         <w:rPr>
@@ -1459,6 +1400,7 @@
         <w:pStyle w:val="Title"/>
       </w:pPr>
       <w:r>
+        <w:lastRenderedPageBreak/>
         <w:t>Winning design with colour</w:t>
       </w:r>
     </w:p>
@@ -1472,58 +1414,11 @@
         <w:jc w:val="center"/>
       </w:pPr>
       <w:r>
-        <w:lastRenderedPageBreak/>
         <w:drawing>
-          <wp:inline distT="0" distB="0" distL="0" distR="0" wp14:anchorId="6CC2C82A" wp14:editId="7DE53A71">
-            <wp:extent cx="4175760" cy="2375177"/>
+          <wp:inline distT="0" distB="0" distL="0" distR="0" wp14:anchorId="35E46B39" wp14:editId="657BE75A">
+            <wp:extent cx="5166360" cy="2661025"/>
             <wp:effectExtent l="0" t="0" r="0" b="6350"/>
-            <wp:docPr id="17" name="Picture 17"/>
-            <wp:cNvGraphicFramePr>
-              <a:graphicFrameLocks xmlns:a="http://schemas.openxmlformats.org/drawingml/2006/main" noChangeAspect="1"/>
-            </wp:cNvGraphicFramePr>
-            <a:graphic xmlns:a="http://schemas.openxmlformats.org/drawingml/2006/main">
-              <a:graphicData uri="http://schemas.openxmlformats.org/drawingml/2006/picture">
-                <pic:pic xmlns:pic="http://schemas.openxmlformats.org/drawingml/2006/picture">
-                  <pic:nvPicPr>
-                    <pic:cNvPr id="1" name=""/>
-                    <pic:cNvPicPr/>
-                  </pic:nvPicPr>
-                  <pic:blipFill>
-                    <a:blip r:embed="rId13"/>
-                    <a:stretch>
-                      <a:fillRect/>
-                    </a:stretch>
-                  </pic:blipFill>
-                  <pic:spPr>
-                    <a:xfrm>
-                      <a:off x="0" y="0"/>
-                      <a:ext cx="4182515" cy="2379019"/>
-                    </a:xfrm>
-                    <a:prstGeom prst="rect">
-                      <a:avLst/>
-                    </a:prstGeom>
-                  </pic:spPr>
-                </pic:pic>
-              </a:graphicData>
-            </a:graphic>
-          </wp:inline>
-        </w:drawing>
-      </w:r>
-      <w:r>
-        <w:t xml:space="preserve"> </w:t>
-      </w:r>
-      <w:bookmarkStart w:id="0" w:name="_GoBack"/>
-      <w:bookmarkEnd w:id="0"/>
-      <w:r>
-        <w:rPr>
-          <w:noProof/>
-          <w:lang w:eastAsia="en-IN"/>
-        </w:rPr>
-        <w:drawing>
-          <wp:inline distT="0" distB="0" distL="0" distR="0" wp14:anchorId="6A87CE34" wp14:editId="26566C9C">
-            <wp:extent cx="5731510" cy="1024255"/>
-            <wp:effectExtent l="0" t="0" r="2540" b="4445"/>
-            <wp:docPr id="11" name="Picture 11"/>
+            <wp:docPr id="13" name="Picture 13"/>
             <wp:cNvGraphicFramePr>
               <a:graphicFrameLocks xmlns:a="http://schemas.openxmlformats.org/drawingml/2006/main" noChangeAspect="1"/>
             </wp:cNvGraphicFramePr>
@@ -1543,7 +1438,7 @@
                   <pic:spPr>
                     <a:xfrm>
                       <a:off x="0" y="0"/>
-                      <a:ext cx="5731510" cy="1024255"/>
+                      <a:ext cx="5185923" cy="2671101"/>
                     </a:xfrm>
                     <a:prstGeom prst="rect">
                       <a:avLst/>
@@ -1555,21 +1450,19 @@
           </wp:inline>
         </w:drawing>
       </w:r>
-    </w:p>
-    <w:p>
-      <w:pPr>
-        <w:jc w:val="center"/>
-      </w:pPr>
+      <w:r>
+        <w:t xml:space="preserve"> </w:t>
+      </w:r>
       <w:r>
         <w:rPr>
           <w:noProof/>
           <w:lang w:eastAsia="en-IN"/>
         </w:rPr>
         <w:drawing>
-          <wp:inline distT="0" distB="0" distL="0" distR="0" wp14:anchorId="0D379783" wp14:editId="6549F17A">
-            <wp:extent cx="5731510" cy="3345180"/>
-            <wp:effectExtent l="0" t="0" r="2540" b="7620"/>
-            <wp:docPr id="4" name="Picture 4"/>
+          <wp:inline distT="0" distB="0" distL="0" distR="0" wp14:anchorId="6A87CE34" wp14:editId="26566C9C">
+            <wp:extent cx="5731510" cy="1024255"/>
+            <wp:effectExtent l="0" t="0" r="2540" b="4445"/>
+            <wp:docPr id="11" name="Picture 11"/>
             <wp:cNvGraphicFramePr>
               <a:graphicFrameLocks xmlns:a="http://schemas.openxmlformats.org/drawingml/2006/main" noChangeAspect="1"/>
             </wp:cNvGraphicFramePr>
@@ -1589,7 +1482,194 @@
                   <pic:spPr>
                     <a:xfrm>
                       <a:off x="0" y="0"/>
+                      <a:ext cx="5731510" cy="1024255"/>
+                    </a:xfrm>
+                    <a:prstGeom prst="rect">
+                      <a:avLst/>
+                    </a:prstGeom>
+                  </pic:spPr>
+                </pic:pic>
+              </a:graphicData>
+            </a:graphic>
+          </wp:inline>
+        </w:drawing>
+      </w:r>
+    </w:p>
+    <w:p>
+      <w:pPr>
+        <w:jc w:val="center"/>
+      </w:pPr>
+      <w:r>
+        <w:rPr>
+          <w:noProof/>
+          <w:lang w:eastAsia="en-IN"/>
+        </w:rPr>
+        <w:drawing>
+          <wp:inline distT="0" distB="0" distL="0" distR="0" wp14:anchorId="0D379783" wp14:editId="6549F17A">
+            <wp:extent cx="5731510" cy="3345180"/>
+            <wp:effectExtent l="0" t="0" r="2540" b="7620"/>
+            <wp:docPr id="4" name="Picture 4"/>
+            <wp:cNvGraphicFramePr>
+              <a:graphicFrameLocks xmlns:a="http://schemas.openxmlformats.org/drawingml/2006/main" noChangeAspect="1"/>
+            </wp:cNvGraphicFramePr>
+            <a:graphic xmlns:a="http://schemas.openxmlformats.org/drawingml/2006/main">
+              <a:graphicData uri="http://schemas.openxmlformats.org/drawingml/2006/picture">
+                <pic:pic xmlns:pic="http://schemas.openxmlformats.org/drawingml/2006/picture">
+                  <pic:nvPicPr>
+                    <pic:cNvPr id="1" name=""/>
+                    <pic:cNvPicPr/>
+                  </pic:nvPicPr>
+                  <pic:blipFill>
+                    <a:blip r:embed="rId16"/>
+                    <a:stretch>
+                      <a:fillRect/>
+                    </a:stretch>
+                  </pic:blipFill>
+                  <pic:spPr>
+                    <a:xfrm>
+                      <a:off x="0" y="0"/>
                       <a:ext cx="5731510" cy="3345180"/>
+                    </a:xfrm>
+                    <a:prstGeom prst="rect">
+                      <a:avLst/>
+                    </a:prstGeom>
+                  </pic:spPr>
+                </pic:pic>
+              </a:graphicData>
+            </a:graphic>
+          </wp:inline>
+        </w:drawing>
+      </w:r>
+    </w:p>
+    <w:p>
+      <w:pPr>
+        <w:jc w:val="center"/>
+      </w:pPr>
+    </w:p>
+    <w:p>
+      <w:pPr>
+        <w:jc w:val="center"/>
+      </w:pPr>
+    </w:p>
+    <w:p>
+      <w:pPr>
+        <w:jc w:val="center"/>
+      </w:pPr>
+    </w:p>
+    <w:p>
+      <w:pPr>
+        <w:pStyle w:val="Title"/>
+      </w:pPr>
+      <w:r>
+        <w:t>UI Design Image</w:t>
+      </w:r>
+    </w:p>
+    <w:p/>
+    <w:p>
+      <w:r>
+        <w:drawing>
+          <wp:inline distT="0" distB="0" distL="0" distR="0" wp14:anchorId="2EBBF63E" wp14:editId="3A9EE7BE">
+            <wp:extent cx="1988820" cy="3496133"/>
+            <wp:effectExtent l="0" t="0" r="0" b="9525"/>
+            <wp:docPr id="19" name="Picture 19"/>
+            <wp:cNvGraphicFramePr>
+              <a:graphicFrameLocks xmlns:a="http://schemas.openxmlformats.org/drawingml/2006/main" noChangeAspect="1"/>
+            </wp:cNvGraphicFramePr>
+            <a:graphic xmlns:a="http://schemas.openxmlformats.org/drawingml/2006/main">
+              <a:graphicData uri="http://schemas.openxmlformats.org/drawingml/2006/picture">
+                <pic:pic xmlns:pic="http://schemas.openxmlformats.org/drawingml/2006/picture">
+                  <pic:nvPicPr>
+                    <pic:cNvPr id="1" name=""/>
+                    <pic:cNvPicPr/>
+                  </pic:nvPicPr>
+                  <pic:blipFill>
+                    <a:blip r:embed="rId17"/>
+                    <a:stretch>
+                      <a:fillRect/>
+                    </a:stretch>
+                  </pic:blipFill>
+                  <pic:spPr>
+                    <a:xfrm>
+                      <a:off x="0" y="0"/>
+                      <a:ext cx="2004606" cy="3523882"/>
+                    </a:xfrm>
+                    <a:prstGeom prst="rect">
+                      <a:avLst/>
+                    </a:prstGeom>
+                  </pic:spPr>
+                </pic:pic>
+              </a:graphicData>
+            </a:graphic>
+          </wp:inline>
+        </w:drawing>
+      </w:r>
+    </w:p>
+    <w:p>
+      <w:bookmarkStart w:id="0" w:name="_GoBack"/>
+      <w:r>
+        <w:drawing>
+          <wp:inline distT="0" distB="0" distL="0" distR="0" wp14:anchorId="7F7B1C3B" wp14:editId="12B12EFC">
+            <wp:extent cx="3123698" cy="621665"/>
+            <wp:effectExtent l="0" t="0" r="635" b="6985"/>
+            <wp:docPr id="21" name="Picture 21"/>
+            <wp:cNvGraphicFramePr>
+              <a:graphicFrameLocks xmlns:a="http://schemas.openxmlformats.org/drawingml/2006/main" noChangeAspect="1"/>
+            </wp:cNvGraphicFramePr>
+            <a:graphic xmlns:a="http://schemas.openxmlformats.org/drawingml/2006/main">
+              <a:graphicData uri="http://schemas.openxmlformats.org/drawingml/2006/picture">
+                <pic:pic xmlns:pic="http://schemas.openxmlformats.org/drawingml/2006/picture">
+                  <pic:nvPicPr>
+                    <pic:cNvPr id="1" name=""/>
+                    <pic:cNvPicPr/>
+                  </pic:nvPicPr>
+                  <pic:blipFill>
+                    <a:blip r:embed="rId18"/>
+                    <a:stretch>
+                      <a:fillRect/>
+                    </a:stretch>
+                  </pic:blipFill>
+                  <pic:spPr>
+                    <a:xfrm>
+                      <a:off x="0" y="0"/>
+                      <a:ext cx="3260362" cy="648863"/>
+                    </a:xfrm>
+                    <a:prstGeom prst="rect">
+                      <a:avLst/>
+                    </a:prstGeom>
+                  </pic:spPr>
+                </pic:pic>
+              </a:graphicData>
+            </a:graphic>
+          </wp:inline>
+        </w:drawing>
+      </w:r>
+      <w:bookmarkEnd w:id="0"/>
+      <w:r>
+        <w:drawing>
+          <wp:inline distT="0" distB="0" distL="0" distR="0" wp14:anchorId="43602CEF" wp14:editId="08AF6104">
+            <wp:extent cx="2169273" cy="3787140"/>
+            <wp:effectExtent l="0" t="0" r="2540" b="3810"/>
+            <wp:docPr id="20" name="Picture 20"/>
+            <wp:cNvGraphicFramePr>
+              <a:graphicFrameLocks xmlns:a="http://schemas.openxmlformats.org/drawingml/2006/main" noChangeAspect="1"/>
+            </wp:cNvGraphicFramePr>
+            <a:graphic xmlns:a="http://schemas.openxmlformats.org/drawingml/2006/main">
+              <a:graphicData uri="http://schemas.openxmlformats.org/drawingml/2006/picture">
+                <pic:pic xmlns:pic="http://schemas.openxmlformats.org/drawingml/2006/picture">
+                  <pic:nvPicPr>
+                    <pic:cNvPr id="1" name=""/>
+                    <pic:cNvPicPr/>
+                  </pic:nvPicPr>
+                  <pic:blipFill>
+                    <a:blip r:embed="rId19"/>
+                    <a:stretch>
+                      <a:fillRect/>
+                    </a:stretch>
+                  </pic:blipFill>
+                  <pic:spPr>
+                    <a:xfrm>
+                      <a:off x="0" y="0"/>
+                      <a:ext cx="2213793" cy="3864864"/>
                     </a:xfrm>
                     <a:prstGeom prst="rect">
                       <a:avLst/>
@@ -2506,7 +2586,7 @@
 </file>
 
 <file path=customXml/itemProps1.xml><?xml version="1.0" encoding="utf-8"?>
-<ds:datastoreItem xmlns:ds="http://schemas.openxmlformats.org/officeDocument/2006/customXml" ds:itemID="{F084589D-E4A0-4564-A78B-44D9E7DB3DF5}">
+<ds:datastoreItem xmlns:ds="http://schemas.openxmlformats.org/officeDocument/2006/customXml" ds:itemID="{74FF0967-A04B-4292-9941-F0135B8C7F9E}">
   <ds:schemaRefs>
     <ds:schemaRef ds:uri="http://schemas.openxmlformats.org/officeDocument/2006/bibliography"/>
   </ds:schemaRefs>

</xml_diff>